<commit_message>
Moved the answers to the tutorial questions to a separate file. Renamed the main introduction chapter to overview, as otherwise there would be to introduction chapters next to each other.
</commit_message>
<xml_diff>
--- a/wiki/tutorial/1 - Identification/1.0 - Introductioon/1.0_introduction.docx
+++ b/wiki/tutorial/1 - Identification/1.0 - Introductioon/1.0_introduction.docx
@@ -215,7 +215,7 @@
           <w:b/>
           <w:lang w:val="en-GB"/>
         </w:rPr>
-        <w:t>Download</w:t>
+        <w:t>Retrieve</w:t>
       </w:r>
       <w:r>
         <w:rPr>
@@ -257,7 +257,21 @@
           <w:b/>
           <w:lang w:val="en-GB"/>
         </w:rPr>
-        <w:t xml:space="preserve"> to your identification strategy</w:t>
+        <w:t xml:space="preserve"> to </w:t>
+      </w:r>
+      <w:r>
+        <w:rPr>
+          <w:b/>
+          <w:lang w:val="en-GB"/>
+        </w:rPr>
+        <w:t>the</w:t>
+      </w:r>
+      <w:r>
+        <w:rPr>
+          <w:b/>
+          <w:lang w:val="en-GB"/>
+        </w:rPr>
+        <w:t xml:space="preserve"> identification strategy</w:t>
       </w:r>
       <w:r>
         <w:rPr>
@@ -634,7 +648,25 @@
                         <w:bCs/>
                         <w:color w:val="4F6228" w:themeColor="accent3" w:themeShade="80"/>
                       </w:rPr>
-                      <w:t>(3) Generate Database</w:t>
+                      <w:t xml:space="preserve">(3) </w:t>
+                    </w:r>
+                    <w:r>
+                      <w:rPr>
+                        <w:rFonts w:eastAsia="Calibri"/>
+                        <w:b/>
+                        <w:bCs/>
+                        <w:color w:val="4F6228" w:themeColor="accent3" w:themeShade="80"/>
+                      </w:rPr>
+                      <w:t>Retriev</w:t>
+                    </w:r>
+                    <w:r>
+                      <w:rPr>
+                        <w:rFonts w:eastAsia="Calibri"/>
+                        <w:b/>
+                        <w:bCs/>
+                        <w:color w:val="4F6228" w:themeColor="accent3" w:themeShade="80"/>
+                      </w:rPr>
+                      <w:t>e Database</w:t>
                     </w:r>
                   </w:p>
                 </w:txbxContent>
@@ -935,12 +967,55 @@
           <w:lang w:val="en-GB"/>
         </w:rPr>
       </w:pPr>
-      <w:r>
-        <w:rPr>
-          <w:lang w:val="en-GB"/>
-        </w:rPr>
-        <w:lastRenderedPageBreak/>
-        <w:t xml:space="preserve">This tutorial will guide you through these steps, separated into six chapters, and finally provide an </w:t>
+    </w:p>
+    <w:p>
+      <w:pPr>
+        <w:jc w:val="both"/>
+        <w:rPr>
+          <w:lang w:val="en-GB"/>
+        </w:rPr>
+      </w:pPr>
+      <w:r>
+        <w:rPr>
+          <w:lang w:val="en-GB"/>
+        </w:rPr>
+        <w:t xml:space="preserve">This </w:t>
+      </w:r>
+      <w:r>
+        <w:rPr>
+          <w:lang w:val="en-GB"/>
+        </w:rPr>
+        <w:t>chapter</w:t>
+      </w:r>
+      <w:r>
+        <w:rPr>
+          <w:lang w:val="en-GB"/>
+        </w:rPr>
+        <w:t xml:space="preserve"> will guide you through </w:t>
+      </w:r>
+      <w:r>
+        <w:rPr>
+          <w:lang w:val="en-GB"/>
+        </w:rPr>
+        <w:t xml:space="preserve">all </w:t>
+      </w:r>
+      <w:r>
+        <w:rPr>
+          <w:lang w:val="en-GB"/>
+        </w:rPr>
+        <w:t xml:space="preserve">these steps, separated into six </w:t>
+      </w:r>
+      <w:r>
+        <w:rPr>
+          <w:lang w:val="en-GB"/>
+        </w:rPr>
+        <w:t>sections</w:t>
+      </w:r>
+      <w:r>
+        <w:rPr>
+          <w:lang w:val="en-GB"/>
+        </w:rPr>
+        <w:t xml:space="preserve">, and finally provide an </w:t>
       </w:r>
       <w:r>
         <w:rPr>
@@ -971,32 +1046,15 @@
     </w:p>
     <w:p>
       <w:pPr>
-        <w:pStyle w:val="ListParagraph"/>
-        <w:numPr>
-          <w:ilvl w:val="0"/>
-          <w:numId w:val="14"/>
-        </w:numPr>
         <w:jc w:val="both"/>
         <w:rPr>
-          <w:b/>
-          <w:lang w:val="en-GB"/>
-        </w:rPr>
-      </w:pPr>
-      <w:r>
-        <w:rPr>
-          <w:b/>
-          <w:lang w:val="en-GB"/>
-        </w:rPr>
-        <w:t>Database Generation</w:t>
-      </w:r>
+          <w:lang w:val="en-GB"/>
+        </w:rPr>
+      </w:pPr>
     </w:p>
     <w:p>
       <w:pPr>
         <w:pStyle w:val="ListParagraph"/>
-        <w:numPr>
-          <w:ilvl w:val="0"/>
-          <w:numId w:val="14"/>
-        </w:numPr>
         <w:jc w:val="both"/>
         <w:rPr>
           <w:b/>
@@ -1008,16 +1066,26 @@
           <w:b/>
           <w:lang w:val="en-GB"/>
         </w:rPr>
-        <w:t>Peak List Generation</w:t>
+        <w:t xml:space="preserve">1.1 </w:t>
+      </w:r>
+      <w:r>
+        <w:rPr>
+          <w:b/>
+          <w:lang w:val="en-GB"/>
+        </w:rPr>
+        <w:tab/>
+      </w:r>
+      <w:r>
+        <w:rPr>
+          <w:b/>
+          <w:lang w:val="en-GB"/>
+        </w:rPr>
+        <w:t>Database Generation</w:t>
       </w:r>
     </w:p>
     <w:p>
       <w:pPr>
         <w:pStyle w:val="ListParagraph"/>
-        <w:numPr>
-          <w:ilvl w:val="0"/>
-          <w:numId w:val="14"/>
-        </w:numPr>
         <w:jc w:val="both"/>
         <w:rPr>
           <w:b/>
@@ -1029,16 +1097,26 @@
           <w:b/>
           <w:lang w:val="en-GB"/>
         </w:rPr>
-        <w:t>Peptide to Spectrum Matching</w:t>
+        <w:t>1.2</w:t>
+      </w:r>
+      <w:r>
+        <w:rPr>
+          <w:b/>
+          <w:lang w:val="en-GB"/>
+        </w:rPr>
+        <w:tab/>
+      </w:r>
+      <w:r>
+        <w:rPr>
+          <w:b/>
+          <w:lang w:val="en-GB"/>
+        </w:rPr>
+        <w:t>Peak List Generation</w:t>
       </w:r>
     </w:p>
     <w:p>
       <w:pPr>
         <w:pStyle w:val="ListParagraph"/>
-        <w:numPr>
-          <w:ilvl w:val="0"/>
-          <w:numId w:val="14"/>
-        </w:numPr>
         <w:jc w:val="both"/>
         <w:rPr>
           <w:b/>
@@ -1050,16 +1128,26 @@
           <w:b/>
           <w:lang w:val="en-GB"/>
         </w:rPr>
-        <w:t>Browsing Identification Results</w:t>
+        <w:t>1.3</w:t>
+      </w:r>
+      <w:r>
+        <w:rPr>
+          <w:b/>
+          <w:lang w:val="en-GB"/>
+        </w:rPr>
+        <w:tab/>
+      </w:r>
+      <w:r>
+        <w:rPr>
+          <w:b/>
+          <w:lang w:val="en-GB"/>
+        </w:rPr>
+        <w:t>Peptide to Spectrum Matching</w:t>
       </w:r>
     </w:p>
     <w:p>
       <w:pPr>
         <w:pStyle w:val="ListParagraph"/>
-        <w:numPr>
-          <w:ilvl w:val="0"/>
-          <w:numId w:val="14"/>
-        </w:numPr>
         <w:jc w:val="both"/>
         <w:rPr>
           <w:b/>
@@ -1071,35 +1159,91 @@
           <w:b/>
           <w:lang w:val="en-GB"/>
         </w:rPr>
-        <w:t>Peptide and Protein</w:t>
-      </w:r>
-      <w:r>
-        <w:rPr>
-          <w:b/>
-          <w:lang w:val="en-GB"/>
-        </w:rPr>
-        <w:t xml:space="preserve"> </w:t>
-      </w:r>
-      <w:r>
-        <w:rPr>
-          <w:b/>
-          <w:lang w:val="en-GB"/>
-        </w:rPr>
-        <w:t>Validation</w:t>
+        <w:t>1.4</w:t>
+      </w:r>
+      <w:r>
+        <w:rPr>
+          <w:b/>
+          <w:lang w:val="en-GB"/>
+        </w:rPr>
+        <w:tab/>
+      </w:r>
+      <w:r>
+        <w:rPr>
+          <w:b/>
+          <w:lang w:val="en-GB"/>
+        </w:rPr>
+        <w:t>Browsing Identification Results</w:t>
       </w:r>
     </w:p>
     <w:p>
       <w:pPr>
         <w:pStyle w:val="ListParagraph"/>
-        <w:numPr>
-          <w:ilvl w:val="0"/>
-          <w:numId w:val="14"/>
-        </w:numPr>
         <w:jc w:val="both"/>
         <w:rPr>
-          <w:lang w:val="en-GB"/>
-        </w:rPr>
-      </w:pPr>
+          <w:b/>
+          <w:lang w:val="en-GB"/>
+        </w:rPr>
+      </w:pPr>
+      <w:r>
+        <w:rPr>
+          <w:b/>
+          <w:lang w:val="en-GB"/>
+        </w:rPr>
+        <w:t>1.5</w:t>
+      </w:r>
+      <w:r>
+        <w:rPr>
+          <w:b/>
+          <w:lang w:val="en-GB"/>
+        </w:rPr>
+        <w:tab/>
+      </w:r>
+      <w:r>
+        <w:rPr>
+          <w:b/>
+          <w:lang w:val="en-GB"/>
+        </w:rPr>
+        <w:t>Peptide and Protein</w:t>
+      </w:r>
+      <w:r>
+        <w:rPr>
+          <w:b/>
+          <w:lang w:val="en-GB"/>
+        </w:rPr>
+        <w:t xml:space="preserve"> </w:t>
+      </w:r>
+      <w:r>
+        <w:rPr>
+          <w:b/>
+          <w:lang w:val="en-GB"/>
+        </w:rPr>
+        <w:t>Validation</w:t>
+      </w:r>
+    </w:p>
+    <w:p>
+      <w:pPr>
+        <w:pStyle w:val="ListParagraph"/>
+        <w:jc w:val="both"/>
+        <w:rPr>
+          <w:b/>
+          <w:lang w:val="en-GB"/>
+        </w:rPr>
+      </w:pPr>
+      <w:r>
+        <w:rPr>
+          <w:b/>
+          <w:lang w:val="en-GB"/>
+        </w:rPr>
+        <w:t>1.6</w:t>
+      </w:r>
+      <w:r>
+        <w:rPr>
+          <w:b/>
+          <w:lang w:val="en-GB"/>
+        </w:rPr>
+        <w:tab/>
+      </w:r>
       <w:r>
         <w:rPr>
           <w:b/>
@@ -1107,6 +1251,25 @@
         </w:rPr>
         <w:t>PTM Analysis</w:t>
       </w:r>
+    </w:p>
+    <w:p>
+      <w:pPr>
+        <w:pStyle w:val="ListParagraph"/>
+        <w:jc w:val="both"/>
+        <w:rPr>
+          <w:b/>
+          <w:lang w:val="en-GB"/>
+        </w:rPr>
+      </w:pPr>
+    </w:p>
+    <w:p>
+      <w:pPr>
+        <w:pStyle w:val="ListParagraph"/>
+        <w:jc w:val="both"/>
+        <w:rPr>
+          <w:lang w:val="en-GB"/>
+        </w:rPr>
+      </w:pPr>
     </w:p>
     <w:sectPr>
       <w:headerReference w:type="default" r:id="rId8"/>
@@ -4886,7 +5049,7 @@
 </file>
 
 <file path=customXml/itemProps1.xml><?xml version="1.0" encoding="utf-8"?>
-<ds:datastoreItem xmlns:ds="http://schemas.openxmlformats.org/officeDocument/2006/customXml" ds:itemID="{BEA0FFC8-F8B4-4718-994C-1F895DFE7428}">
+<ds:datastoreItem xmlns:ds="http://schemas.openxmlformats.org/officeDocument/2006/customXml" ds:itemID="{98F76AC7-143A-41A4-BC32-39C8A7BCC4F9}">
   <ds:schemaRefs>
     <ds:schemaRef ds:uri="http://schemas.openxmlformats.org/officeDocument/2006/bibliography"/>
   </ds:schemaRefs>

</xml_diff>